<commit_message>
Nuevos documentos segundas versiones
</commit_message>
<xml_diff>
--- a/Especificacion de requisitos/Alcance del proyecto/Alcance_Proyecto.docx
+++ b/Especificacion de requisitos/Alcance del proyecto/Alcance_Proyecto.docx
@@ -3,8 +3,6 @@
 <w:document xmlns:wpc="http://schemas.microsoft.com/office/word/2010/wordprocessingCanvas" xmlns:mc="http://schemas.openxmlformats.org/markup-compatibility/2006" xmlns:o="urn:schemas-microsoft-com:office:office" xmlns:r="http://schemas.openxmlformats.org/officeDocument/2006/relationships" xmlns:m="http://schemas.openxmlformats.org/officeDocument/2006/math" xmlns:v="urn:schemas-microsoft-com:vml" xmlns:wp14="http://schemas.microsoft.com/office/word/2010/wordprocessingDrawing" xmlns:wp="http://schemas.openxmlformats.org/drawingml/2006/wordprocessingDrawing" xmlns:w10="urn:schemas-microsoft-com:office:word" xmlns:w="http://schemas.openxmlformats.org/wordprocessingml/2006/main" xmlns:w14="http://schemas.microsoft.com/office/word/2010/wordml" xmlns:w15="http://schemas.microsoft.com/office/word/2012/wordml" xmlns:wpg="http://schemas.microsoft.com/office/word/2010/wordprocessingGroup" xmlns:wpi="http://schemas.microsoft.com/office/word/2010/wordprocessingInk" xmlns:wne="http://schemas.microsoft.com/office/word/2006/wordml" xmlns:wps="http://schemas.microsoft.com/office/word/2010/wordprocessingShape" mc:Ignorable="w14 w15 wp14">
   <w:body>
     <w:p>
-      <w:bookmarkStart w:id="0" w:name="_GoBack"/>
-      <w:bookmarkEnd w:id="0"/>
       <w:r>
         <w:rPr>
           <w:noProof/>
@@ -233,12 +231,29 @@
           <w:sz w:val="28"/>
           <w:szCs w:val="28"/>
         </w:rPr>
-        <w:t>: 01 de junio de 2014.</w:t>
+        <w:t xml:space="preserve">: </w:t>
+      </w:r>
+      <w:r>
+        <w:rPr>
+          <w:sz w:val="28"/>
+          <w:szCs w:val="28"/>
+        </w:rPr>
+        <w:t>18 de julio</w:t>
+      </w:r>
+      <w:r>
+        <w:rPr>
+          <w:sz w:val="28"/>
+          <w:szCs w:val="28"/>
+        </w:rPr>
+        <w:t xml:space="preserve"> de 2014.</w:t>
       </w:r>
     </w:p>
     <w:p/>
     <w:p/>
-    <w:p/>
+    <w:p>
+      <w:bookmarkStart w:id="0" w:name="_GoBack"/>
+      <w:bookmarkEnd w:id="0"/>
+    </w:p>
     <w:p/>
     <w:p>
       <w:pPr>
@@ -3761,7 +3776,7 @@
             <w:szCs w:val="28"/>
             <w:lang w:val="es-ES"/>
           </w:rPr>
-          <w:t>3</w:t>
+          <w:t>5</w:t>
         </w:r>
         <w:r>
           <w:rPr>
@@ -7597,7 +7612,7 @@
 </file>
 
 <file path=customXml/itemProps1.xml><?xml version="1.0" encoding="utf-8"?>
-<ds:datastoreItem xmlns:ds="http://schemas.openxmlformats.org/officeDocument/2006/customXml" ds:itemID="{F328B6E6-B650-49EF-BF9E-46482786B65F}">
+<ds:datastoreItem xmlns:ds="http://schemas.openxmlformats.org/officeDocument/2006/customXml" ds:itemID="{051F2044-84C8-4EE1-A54C-BADA85922438}">
   <ds:schemaRefs>
     <ds:schemaRef ds:uri="http://schemas.openxmlformats.org/officeDocument/2006/bibliography"/>
   </ds:schemaRefs>

</xml_diff>